<commit_message>
Converting Word documents to MarkDown: "2009-09 03 Wrap Up Black Box, System Objects & Assignment Specs, Implementation": Manually checking differences between rendered MarkDown and Word document. Last checks if markup looks ok.
</commit_message>
<xml_diff>
--- a/3. Done/2009-09 00    Wrap Up Black Box, System Objects & Assignment Specs/2009-09 03 Wrap Up Black Box, System Objects & Assignment Specs, Implementation.docx
+++ b/3. Done/2009-09 00    Wrap Up Black Box, System Objects & Assignment Specs/2009-09 03 Wrap Up Black Box, System Objects & Assignment Specs, Implementation.docx
@@ -1,6 +1,6 @@
 
 <file path=word/document.xml><?xml version="1.0" encoding="utf-8"?>
-<w:document xmlns:wpc="http://schemas.microsoft.com/office/word/2010/wordprocessingCanvas" xmlns:cx="http://schemas.microsoft.com/office/drawing/2014/chartex" xmlns:cx1="http://schemas.microsoft.com/office/drawing/2015/9/8/chartex" xmlns:cx2="http://schemas.microsoft.com/office/drawing/2015/10/21/chartex" xmlns:cx3="http://schemas.microsoft.com/office/drawing/2016/5/9/chartex" xmlns:cx4="http://schemas.microsoft.com/office/drawing/2016/5/10/chartex" xmlns:cx5="http://schemas.microsoft.com/office/drawing/2016/5/11/chartex" xmlns:cx6="http://schemas.microsoft.com/office/drawing/2016/5/12/chartex" xmlns:cx7="http://schemas.microsoft.com/office/drawing/2016/5/13/chartex" xmlns:cx8="http://schemas.microsoft.com/office/drawing/2016/5/14/chartex" xmlns:mc="http://schemas.openxmlformats.org/markup-compatibility/2006" xmlns:aink="http://schemas.microsoft.com/office/drawing/2016/ink" xmlns:am3d="http://schemas.microsoft.com/office/drawing/2017/model3d" xmlns:o="urn:schemas-microsoft-com:office:office" xmlns:r="http://schemas.openxmlformats.org/officeDocument/2006/relationships" xmlns:m="http://schemas.openxmlformats.org/officeDocument/2006/math" xmlns:v="urn:schemas-microsoft-com:vml" xmlns:wp14="http://schemas.microsoft.com/office/word/2010/wordprocessingDrawing" xmlns:wp="http://schemas.openxmlformats.org/drawingml/2006/wordprocessingDrawing" xmlns:w10="urn:schemas-microsoft-com:office:word" xmlns:w="http://schemas.openxmlformats.org/wordprocessingml/2006/main" xmlns:w14="http://schemas.microsoft.com/office/word/2010/wordml" xmlns:w15="http://schemas.microsoft.com/office/word/2012/wordml" xmlns:w16cid="http://schemas.microsoft.com/office/word/2016/wordml/cid" xmlns:w16se="http://schemas.microsoft.com/office/word/2015/wordml/symex" xmlns:wpg="http://schemas.microsoft.com/office/word/2010/wordprocessingGroup" xmlns:wpi="http://schemas.microsoft.com/office/word/2010/wordprocessingInk" xmlns:wne="http://schemas.microsoft.com/office/word/2006/wordml" xmlns:wps="http://schemas.microsoft.com/office/word/2010/wordprocessingShape" mc:Ignorable="w14 w15 w16se w16cid wp14">
+<w:document xmlns:wpc="http://schemas.microsoft.com/office/word/2010/wordprocessingCanvas" xmlns:cx="http://schemas.microsoft.com/office/drawing/2014/chartex" xmlns:cx1="http://schemas.microsoft.com/office/drawing/2015/9/8/chartex" xmlns:cx2="http://schemas.microsoft.com/office/drawing/2015/10/21/chartex" xmlns:cx3="http://schemas.microsoft.com/office/drawing/2016/5/9/chartex" xmlns:cx4="http://schemas.microsoft.com/office/drawing/2016/5/10/chartex" xmlns:cx5="http://schemas.microsoft.com/office/drawing/2016/5/11/chartex" xmlns:cx6="http://schemas.microsoft.com/office/drawing/2016/5/12/chartex" xmlns:cx7="http://schemas.microsoft.com/office/drawing/2016/5/13/chartex" xmlns:cx8="http://schemas.microsoft.com/office/drawing/2016/5/14/chartex" xmlns:mc="http://schemas.openxmlformats.org/markup-compatibility/2006" xmlns:aink="http://schemas.microsoft.com/office/drawing/2016/ink" xmlns:am3d="http://schemas.microsoft.com/office/drawing/2017/model3d" xmlns:o="urn:schemas-microsoft-com:office:office" xmlns:r="http://schemas.openxmlformats.org/officeDocument/2006/relationships" xmlns:m="http://schemas.openxmlformats.org/officeDocument/2006/math" xmlns:v="urn:schemas-microsoft-com:vml" xmlns:wp14="http://schemas.microsoft.com/office/word/2010/wordprocessingDrawing" xmlns:wp="http://schemas.openxmlformats.org/drawingml/2006/wordprocessingDrawing" xmlns:w10="urn:schemas-microsoft-com:office:word" xmlns:w="http://schemas.openxmlformats.org/wordprocessingml/2006/main" xmlns:w14="http://schemas.microsoft.com/office/word/2010/wordml" xmlns:w15="http://schemas.microsoft.com/office/word/2012/wordml" xmlns:w16cex="http://schemas.microsoft.com/office/word/2018/wordml/cex" xmlns:w16cid="http://schemas.microsoft.com/office/word/2016/wordml/cid" xmlns:w16="http://schemas.microsoft.com/office/word/2018/wordml" xmlns:w16se="http://schemas.microsoft.com/office/word/2015/wordml/symex" xmlns:wpg="http://schemas.microsoft.com/office/word/2010/wordprocessingGroup" xmlns:wpi="http://schemas.microsoft.com/office/word/2010/wordprocessingInk" xmlns:wne="http://schemas.microsoft.com/office/word/2006/wordml" xmlns:wps="http://schemas.microsoft.com/office/word/2010/wordprocessingShape" mc:Ignorable="w14 w15 w16se w16cid w16 w16cex wp14">
   <w:background w:color="000000"/>
   <w:body>
     <w:p>
@@ -24,7 +24,7 @@
           <w:sz w:val="38"/>
           <w:lang w:val="en-US"/>
         </w:rPr>
-        <w:br/>
+        <w:t xml:space="preserve"> | </w:t>
       </w:r>
       <w:r>
         <w:rPr>
@@ -59,248 +59,32 @@
           <w:sz w:val="38"/>
           <w:lang w:val="en-US"/>
         </w:rPr>
-        <w:br/>
+        <w:t xml:space="preserve"> | </w:t>
       </w:r>
       <w:r>
         <w:rPr>
           <w:sz w:val="38"/>
           <w:lang w:val="en-US"/>
         </w:rPr>
-        <w:br/>
+        <w:t>2009-09</w:t>
       </w:r>
       <w:r>
         <w:rPr>
           <w:sz w:val="38"/>
           <w:lang w:val="en-US"/>
         </w:rPr>
-        <w:t>2009-09</w:t>
+        <w:t xml:space="preserve"> | </w:t>
       </w:r>
       <w:r>
         <w:rPr>
           <w:sz w:val="38"/>
           <w:lang w:val="en-US"/>
         </w:rPr>
-        <w:br/>
-      </w:r>
-      <w:r>
-        <w:rPr>
-          <w:sz w:val="38"/>
-          <w:lang w:val="en-US"/>
-        </w:rPr>
-        <w:br/>
-      </w:r>
-      <w:r>
-        <w:rPr>
-          <w:sz w:val="38"/>
-          <w:lang w:val="en-US"/>
-        </w:rPr>
         <w:t>Implementation</w:t>
       </w:r>
     </w:p>
     <w:p>
       <w:pPr>
-        <w:pStyle w:val="Spacing"/>
-        <w:rPr>
-          <w:lang w:val="en-US"/>
-        </w:rPr>
-      </w:pPr>
-    </w:p>
-    <w:p>
-      <w:pPr>
-        <w:pStyle w:val="Spacing"/>
-        <w:rPr>
-          <w:lang w:val="en-US"/>
-        </w:rPr>
-      </w:pPr>
-    </w:p>
-    <w:p>
-      <w:pPr>
-        <w:rPr>
-          <w:sz w:val="10"/>
-          <w:lang w:val="en-US"/>
-        </w:rPr>
-      </w:pPr>
-    </w:p>
-    <w:p>
-      <w:pPr>
-        <w:jc w:val="center"/>
-        <w:rPr>
-          <w:i/>
-          <w:iCs/>
-          <w:lang w:val="en-US"/>
-        </w:rPr>
-      </w:pPr>
-      <w:r>
-        <w:rPr>
-          <w:i/>
-          <w:iCs/>
-          <w:lang w:val="en-US"/>
-        </w:rPr>
-        <w:t>Author</w:t>
-      </w:r>
-      <w:r>
-        <w:rPr>
-          <w:i/>
-          <w:iCs/>
-          <w:lang w:val="en-US"/>
-        </w:rPr>
-        <w:t xml:space="preserve">: </w:t>
-      </w:r>
-      <w:r>
-        <w:rPr>
-          <w:i/>
-          <w:iCs/>
-          <w:lang w:val="en-US"/>
-        </w:rPr>
-        <w:t xml:space="preserve">JJ </w:t>
-      </w:r>
-      <w:r>
-        <w:rPr>
-          <w:i/>
-          <w:iCs/>
-          <w:lang w:val="en-US"/>
-        </w:rPr>
-        <w:t>van Zon</w:t>
-      </w:r>
-    </w:p>
-    <w:p>
-      <w:pPr>
-        <w:jc w:val="center"/>
-        <w:rPr>
-          <w:i/>
-          <w:iCs/>
-          <w:lang w:val="en-US"/>
-        </w:rPr>
-      </w:pPr>
-      <w:r>
-        <w:rPr>
-          <w:i/>
-          <w:iCs/>
-          <w:lang w:val="en-US"/>
-        </w:rPr>
-        <w:t>Location</w:t>
-      </w:r>
-      <w:r>
-        <w:rPr>
-          <w:i/>
-          <w:iCs/>
-          <w:lang w:val="en-US"/>
-        </w:rPr>
-        <w:t xml:space="preserve">: </w:t>
-      </w:r>
-      <w:r>
-        <w:rPr>
-          <w:i/>
-          <w:iCs/>
-          <w:lang w:val="en-US"/>
-        </w:rPr>
-        <w:t xml:space="preserve">Oosterhout, The </w:t>
-      </w:r>
-      <w:smartTag w:uri="urn:schemas-microsoft-com:office:smarttags" w:element="country-region">
-        <w:smartTag w:uri="urn:schemas-microsoft-com:office:smarttags" w:element="place">
-          <w:r>
-            <w:rPr>
-              <w:i/>
-              <w:iCs/>
-              <w:lang w:val="en-US"/>
-            </w:rPr>
-            <w:t>Netherlands</w:t>
-          </w:r>
-        </w:smartTag>
-      </w:smartTag>
-    </w:p>
-    <w:p>
-      <w:pPr>
-        <w:jc w:val="center"/>
-        <w:rPr>
-          <w:i/>
-          <w:iCs/>
-          <w:lang w:val="en-US"/>
-        </w:rPr>
-      </w:pPr>
-      <w:r>
-        <w:rPr>
-          <w:i/>
-          <w:iCs/>
-          <w:lang w:val="en-US"/>
-        </w:rPr>
-        <w:t>Date</w:t>
-      </w:r>
-      <w:r>
-        <w:rPr>
-          <w:i/>
-          <w:iCs/>
-          <w:lang w:val="en-US"/>
-        </w:rPr>
-        <w:t xml:space="preserve">: </w:t>
-      </w:r>
-      <w:smartTag w:uri="urn:schemas-microsoft-com:office:smarttags" w:element="date">
-        <w:smartTagPr>
-          <w:attr w:name="Month" w:val="9"/>
-          <w:attr w:name="Day" w:val="10"/>
-          <w:attr w:name="Year" w:val="2009"/>
-        </w:smartTagPr>
-        <w:r>
-          <w:rPr>
-            <w:i/>
-            <w:iCs/>
-            <w:lang w:val="en-US"/>
-          </w:rPr>
-          <w:t>September 10, 2009</w:t>
-        </w:r>
-      </w:smartTag>
-      <w:r>
-        <w:rPr>
-          <w:i/>
-          <w:iCs/>
-          <w:lang w:val="en-US"/>
-        </w:rPr>
-        <w:t xml:space="preserve"> – </w:t>
-      </w:r>
-      <w:smartTag w:uri="urn:schemas-microsoft-com:office:smarttags" w:element="date">
-        <w:smartTagPr>
-          <w:attr w:name="Month" w:val="9"/>
-          <w:attr w:name="Day" w:val="26"/>
-          <w:attr w:name="Year" w:val="2009"/>
-        </w:smartTagPr>
-        <w:r>
-          <w:rPr>
-            <w:i/>
-            <w:iCs/>
-            <w:lang w:val="en-US"/>
-          </w:rPr>
-          <w:t xml:space="preserve">September </w:t>
-        </w:r>
-        <w:r>
-          <w:rPr>
-            <w:i/>
-            <w:iCs/>
-            <w:lang w:val="en-US"/>
-          </w:rPr>
-          <w:t>26</w:t>
-        </w:r>
-        <w:r>
-          <w:rPr>
-            <w:i/>
-            <w:iCs/>
-            <w:lang w:val="en-US"/>
-          </w:rPr>
-          <w:t>, 2009</w:t>
-        </w:r>
-      </w:smartTag>
-    </w:p>
-    <w:p>
-      <w:pPr>
-        <w:jc w:val="center"/>
-        <w:rPr>
-          <w:i/>
-          <w:iCs/>
-          <w:lang w:val="en-US"/>
-        </w:rPr>
-      </w:pPr>
-    </w:p>
-    <w:p>
-      <w:pPr>
         <w:pStyle w:val="Heading2"/>
         <w:rPr>
           <w:lang w:val="en-US"/>
@@ -323,21 +107,19 @@
         <w:rPr>
           <w:lang w:val="en-US"/>
         </w:rPr>
-        <w:t xml:space="preserve">This document is a checklist for software development-related work, for a good approach and to not forget anything. It is not to be read over </w:t>
-      </w:r>
-      <w:proofErr w:type="spellStart"/>
-      <w:r>
-        <w:rPr>
-          <w:lang w:val="en-US"/>
-        </w:rPr>
-        <w:t>litterly</w:t>
-      </w:r>
-      <w:proofErr w:type="spellEnd"/>
-      <w:r>
-        <w:rPr>
-          <w:lang w:val="en-US"/>
-        </w:rPr>
-        <w:t>. Later it serves as a reference for looking up how exactly something was done.</w:t>
+        <w:t>This document is a checklist for software development-related work, for a good approach and to not forget anything. It is not to be read over liter</w:t>
+      </w:r>
+      <w:r>
+        <w:rPr>
+          <w:lang w:val="en-US"/>
+        </w:rPr>
+        <w:t>al</w:t>
+      </w:r>
+      <w:r>
+        <w:rPr>
+          <w:lang w:val="en-US"/>
+        </w:rPr>
+        <w:t>ly. Later it serves as a reference for looking up how exactly something was done.</w:t>
       </w:r>
     </w:p>
     <w:p>
@@ -353,8 +135,6 @@
         </w:rPr>
         <w:t>Approach</w:t>
       </w:r>
-      <w:bookmarkStart w:id="0" w:name="_GoBack"/>
-      <w:bookmarkEnd w:id="0"/>
     </w:p>
     <w:p>
       <w:pPr>
@@ -408,23 +188,21 @@
           <w:color w:val="BFBFBF" w:themeColor="background1" w:themeShade="BF"/>
           <w:lang w:val="en-US"/>
         </w:rPr>
-        <w:t xml:space="preserve">- </w:t>
-      </w:r>
-      <w:proofErr w:type="spellStart"/>
-      <w:r>
-        <w:rPr>
-          <w:color w:val="BFBFBF" w:themeColor="background1" w:themeShade="BF"/>
-          <w:lang w:val="en-US"/>
-        </w:rPr>
-        <w:t>Analyse</w:t>
-      </w:r>
-      <w:proofErr w:type="spellEnd"/>
-      <w:r>
-        <w:rPr>
-          <w:color w:val="BFBFBF" w:themeColor="background1" w:themeShade="BF"/>
-          <w:lang w:val="en-US"/>
-        </w:rPr>
-        <w:t xml:space="preserve"> existing material</w:t>
+        <w:t>- Analy</w:t>
+      </w:r>
+      <w:r>
+        <w:rPr>
+          <w:color w:val="BFBFBF" w:themeColor="background1" w:themeShade="BF"/>
+          <w:lang w:val="en-US"/>
+        </w:rPr>
+        <w:t>z</w:t>
+      </w:r>
+      <w:r>
+        <w:rPr>
+          <w:color w:val="BFBFBF" w:themeColor="background1" w:themeShade="BF"/>
+          <w:lang w:val="en-US"/>
+        </w:rPr>
+        <w:t>e existing material</w:t>
       </w:r>
       <w:r>
         <w:rPr>
@@ -740,15 +518,6 @@
         </w:rPr>
         <w:t>- Parameter articles</w:t>
       </w:r>
-    </w:p>
-    <w:p>
-      <w:pPr>
-        <w:ind w:left="568"/>
-        <w:rPr>
-          <w:color w:val="BFBFBF" w:themeColor="background1" w:themeShade="BF"/>
-          <w:lang w:val="en-US"/>
-        </w:rPr>
-      </w:pPr>
     </w:p>
     <w:sectPr>
       <w:headerReference w:type="default" r:id="rId7"/>
@@ -764,7 +533,7 @@
 </file>
 
 <file path=word/endnotes.xml><?xml version="1.0" encoding="utf-8"?>
-<w:endnotes xmlns:wpc="http://schemas.microsoft.com/office/word/2010/wordprocessingCanvas" xmlns:cx="http://schemas.microsoft.com/office/drawing/2014/chartex" xmlns:cx1="http://schemas.microsoft.com/office/drawing/2015/9/8/chartex" xmlns:cx2="http://schemas.microsoft.com/office/drawing/2015/10/21/chartex" xmlns:cx3="http://schemas.microsoft.com/office/drawing/2016/5/9/chartex" xmlns:cx4="http://schemas.microsoft.com/office/drawing/2016/5/10/chartex" xmlns:cx5="http://schemas.microsoft.com/office/drawing/2016/5/11/chartex" xmlns:cx6="http://schemas.microsoft.com/office/drawing/2016/5/12/chartex" xmlns:cx7="http://schemas.microsoft.com/office/drawing/2016/5/13/chartex" xmlns:cx8="http://schemas.microsoft.com/office/drawing/2016/5/14/chartex" xmlns:mc="http://schemas.openxmlformats.org/markup-compatibility/2006" xmlns:aink="http://schemas.microsoft.com/office/drawing/2016/ink" xmlns:am3d="http://schemas.microsoft.com/office/drawing/2017/model3d" xmlns:o="urn:schemas-microsoft-com:office:office" xmlns:r="http://schemas.openxmlformats.org/officeDocument/2006/relationships" xmlns:m="http://schemas.openxmlformats.org/officeDocument/2006/math" xmlns:v="urn:schemas-microsoft-com:vml" xmlns:wp14="http://schemas.microsoft.com/office/word/2010/wordprocessingDrawing" xmlns:wp="http://schemas.openxmlformats.org/drawingml/2006/wordprocessingDrawing" xmlns:w10="urn:schemas-microsoft-com:office:word" xmlns:w="http://schemas.openxmlformats.org/wordprocessingml/2006/main" xmlns:w14="http://schemas.microsoft.com/office/word/2010/wordml" xmlns:w15="http://schemas.microsoft.com/office/word/2012/wordml" xmlns:w16cid="http://schemas.microsoft.com/office/word/2016/wordml/cid" xmlns:w16se="http://schemas.microsoft.com/office/word/2015/wordml/symex" xmlns:wpg="http://schemas.microsoft.com/office/word/2010/wordprocessingGroup" xmlns:wpi="http://schemas.microsoft.com/office/word/2010/wordprocessingInk" xmlns:wne="http://schemas.microsoft.com/office/word/2006/wordml" xmlns:wps="http://schemas.microsoft.com/office/word/2010/wordprocessingShape" mc:Ignorable="w14 w15 w16se w16cid wp14">
+<w:endnotes xmlns:wpc="http://schemas.microsoft.com/office/word/2010/wordprocessingCanvas" xmlns:cx="http://schemas.microsoft.com/office/drawing/2014/chartex" xmlns:cx1="http://schemas.microsoft.com/office/drawing/2015/9/8/chartex" xmlns:cx2="http://schemas.microsoft.com/office/drawing/2015/10/21/chartex" xmlns:cx3="http://schemas.microsoft.com/office/drawing/2016/5/9/chartex" xmlns:cx4="http://schemas.microsoft.com/office/drawing/2016/5/10/chartex" xmlns:cx5="http://schemas.microsoft.com/office/drawing/2016/5/11/chartex" xmlns:cx6="http://schemas.microsoft.com/office/drawing/2016/5/12/chartex" xmlns:cx7="http://schemas.microsoft.com/office/drawing/2016/5/13/chartex" xmlns:cx8="http://schemas.microsoft.com/office/drawing/2016/5/14/chartex" xmlns:mc="http://schemas.openxmlformats.org/markup-compatibility/2006" xmlns:aink="http://schemas.microsoft.com/office/drawing/2016/ink" xmlns:am3d="http://schemas.microsoft.com/office/drawing/2017/model3d" xmlns:o="urn:schemas-microsoft-com:office:office" xmlns:r="http://schemas.openxmlformats.org/officeDocument/2006/relationships" xmlns:m="http://schemas.openxmlformats.org/officeDocument/2006/math" xmlns:v="urn:schemas-microsoft-com:vml" xmlns:wp14="http://schemas.microsoft.com/office/word/2010/wordprocessingDrawing" xmlns:wp="http://schemas.openxmlformats.org/drawingml/2006/wordprocessingDrawing" xmlns:w10="urn:schemas-microsoft-com:office:word" xmlns:w="http://schemas.openxmlformats.org/wordprocessingml/2006/main" xmlns:w14="http://schemas.microsoft.com/office/word/2010/wordml" xmlns:w15="http://schemas.microsoft.com/office/word/2012/wordml" xmlns:w16cex="http://schemas.microsoft.com/office/word/2018/wordml/cex" xmlns:w16cid="http://schemas.microsoft.com/office/word/2016/wordml/cid" xmlns:w16="http://schemas.microsoft.com/office/word/2018/wordml" xmlns:w16se="http://schemas.microsoft.com/office/word/2015/wordml/symex" xmlns:wpg="http://schemas.microsoft.com/office/word/2010/wordprocessingGroup" xmlns:wpi="http://schemas.microsoft.com/office/word/2010/wordprocessingInk" xmlns:wne="http://schemas.microsoft.com/office/word/2006/wordml" xmlns:wps="http://schemas.microsoft.com/office/word/2010/wordprocessingShape" mc:Ignorable="w14 w15 w16se w16cid w16 w16cex wp14">
   <w:endnote w:type="separator" w:id="-1">
     <w:p>
       <w:r>
@@ -783,7 +552,7 @@
 </file>
 
 <file path=word/footer1.xml><?xml version="1.0" encoding="utf-8"?>
-<w:ftr xmlns:wpc="http://schemas.microsoft.com/office/word/2010/wordprocessingCanvas" xmlns:cx="http://schemas.microsoft.com/office/drawing/2014/chartex" xmlns:cx1="http://schemas.microsoft.com/office/drawing/2015/9/8/chartex" xmlns:cx2="http://schemas.microsoft.com/office/drawing/2015/10/21/chartex" xmlns:cx3="http://schemas.microsoft.com/office/drawing/2016/5/9/chartex" xmlns:cx4="http://schemas.microsoft.com/office/drawing/2016/5/10/chartex" xmlns:cx5="http://schemas.microsoft.com/office/drawing/2016/5/11/chartex" xmlns:cx6="http://schemas.microsoft.com/office/drawing/2016/5/12/chartex" xmlns:cx7="http://schemas.microsoft.com/office/drawing/2016/5/13/chartex" xmlns:cx8="http://schemas.microsoft.com/office/drawing/2016/5/14/chartex" xmlns:mc="http://schemas.openxmlformats.org/markup-compatibility/2006" xmlns:aink="http://schemas.microsoft.com/office/drawing/2016/ink" xmlns:am3d="http://schemas.microsoft.com/office/drawing/2017/model3d" xmlns:o="urn:schemas-microsoft-com:office:office" xmlns:r="http://schemas.openxmlformats.org/officeDocument/2006/relationships" xmlns:m="http://schemas.openxmlformats.org/officeDocument/2006/math" xmlns:v="urn:schemas-microsoft-com:vml" xmlns:wp14="http://schemas.microsoft.com/office/word/2010/wordprocessingDrawing" xmlns:wp="http://schemas.openxmlformats.org/drawingml/2006/wordprocessingDrawing" xmlns:w10="urn:schemas-microsoft-com:office:word" xmlns:w="http://schemas.openxmlformats.org/wordprocessingml/2006/main" xmlns:w14="http://schemas.microsoft.com/office/word/2010/wordml" xmlns:w15="http://schemas.microsoft.com/office/word/2012/wordml" xmlns:w16cid="http://schemas.microsoft.com/office/word/2016/wordml/cid" xmlns:w16se="http://schemas.microsoft.com/office/word/2015/wordml/symex" xmlns:wpg="http://schemas.microsoft.com/office/word/2010/wordprocessingGroup" xmlns:wpi="http://schemas.microsoft.com/office/word/2010/wordprocessingInk" xmlns:wne="http://schemas.microsoft.com/office/word/2006/wordml" xmlns:wps="http://schemas.microsoft.com/office/word/2010/wordprocessingShape" mc:Ignorable="w14 w15 w16se w16cid wp14">
+<w:ftr xmlns:wpc="http://schemas.microsoft.com/office/word/2010/wordprocessingCanvas" xmlns:cx="http://schemas.microsoft.com/office/drawing/2014/chartex" xmlns:cx1="http://schemas.microsoft.com/office/drawing/2015/9/8/chartex" xmlns:cx2="http://schemas.microsoft.com/office/drawing/2015/10/21/chartex" xmlns:cx3="http://schemas.microsoft.com/office/drawing/2016/5/9/chartex" xmlns:cx4="http://schemas.microsoft.com/office/drawing/2016/5/10/chartex" xmlns:cx5="http://schemas.microsoft.com/office/drawing/2016/5/11/chartex" xmlns:cx6="http://schemas.microsoft.com/office/drawing/2016/5/12/chartex" xmlns:cx7="http://schemas.microsoft.com/office/drawing/2016/5/13/chartex" xmlns:cx8="http://schemas.microsoft.com/office/drawing/2016/5/14/chartex" xmlns:mc="http://schemas.openxmlformats.org/markup-compatibility/2006" xmlns:aink="http://schemas.microsoft.com/office/drawing/2016/ink" xmlns:am3d="http://schemas.microsoft.com/office/drawing/2017/model3d" xmlns:o="urn:schemas-microsoft-com:office:office" xmlns:r="http://schemas.openxmlformats.org/officeDocument/2006/relationships" xmlns:m="http://schemas.openxmlformats.org/officeDocument/2006/math" xmlns:v="urn:schemas-microsoft-com:vml" xmlns:wp14="http://schemas.microsoft.com/office/word/2010/wordprocessingDrawing" xmlns:wp="http://schemas.openxmlformats.org/drawingml/2006/wordprocessingDrawing" xmlns:w10="urn:schemas-microsoft-com:office:word" xmlns:w="http://schemas.openxmlformats.org/wordprocessingml/2006/main" xmlns:w14="http://schemas.microsoft.com/office/word/2010/wordml" xmlns:w15="http://schemas.microsoft.com/office/word/2012/wordml" xmlns:w16cex="http://schemas.microsoft.com/office/word/2018/wordml/cex" xmlns:w16cid="http://schemas.microsoft.com/office/word/2016/wordml/cid" xmlns:w16="http://schemas.microsoft.com/office/word/2018/wordml" xmlns:w16se="http://schemas.microsoft.com/office/word/2015/wordml/symex" xmlns:wpg="http://schemas.microsoft.com/office/word/2010/wordprocessingGroup" xmlns:wpi="http://schemas.microsoft.com/office/word/2010/wordprocessingInk" xmlns:wne="http://schemas.microsoft.com/office/word/2006/wordml" xmlns:wps="http://schemas.microsoft.com/office/word/2010/wordprocessingShape" mc:Ignorable="w14 w15 w16se w16cid w16 w16cex wp14">
   <w:p>
     <w:pPr>
       <w:pStyle w:val="Footer"/>
@@ -864,7 +633,7 @@
 </file>
 
 <file path=word/footnotes.xml><?xml version="1.0" encoding="utf-8"?>
-<w:footnotes xmlns:wpc="http://schemas.microsoft.com/office/word/2010/wordprocessingCanvas" xmlns:cx="http://schemas.microsoft.com/office/drawing/2014/chartex" xmlns:cx1="http://schemas.microsoft.com/office/drawing/2015/9/8/chartex" xmlns:cx2="http://schemas.microsoft.com/office/drawing/2015/10/21/chartex" xmlns:cx3="http://schemas.microsoft.com/office/drawing/2016/5/9/chartex" xmlns:cx4="http://schemas.microsoft.com/office/drawing/2016/5/10/chartex" xmlns:cx5="http://schemas.microsoft.com/office/drawing/2016/5/11/chartex" xmlns:cx6="http://schemas.microsoft.com/office/drawing/2016/5/12/chartex" xmlns:cx7="http://schemas.microsoft.com/office/drawing/2016/5/13/chartex" xmlns:cx8="http://schemas.microsoft.com/office/drawing/2016/5/14/chartex" xmlns:mc="http://schemas.openxmlformats.org/markup-compatibility/2006" xmlns:aink="http://schemas.microsoft.com/office/drawing/2016/ink" xmlns:am3d="http://schemas.microsoft.com/office/drawing/2017/model3d" xmlns:o="urn:schemas-microsoft-com:office:office" xmlns:r="http://schemas.openxmlformats.org/officeDocument/2006/relationships" xmlns:m="http://schemas.openxmlformats.org/officeDocument/2006/math" xmlns:v="urn:schemas-microsoft-com:vml" xmlns:wp14="http://schemas.microsoft.com/office/word/2010/wordprocessingDrawing" xmlns:wp="http://schemas.openxmlformats.org/drawingml/2006/wordprocessingDrawing" xmlns:w10="urn:schemas-microsoft-com:office:word" xmlns:w="http://schemas.openxmlformats.org/wordprocessingml/2006/main" xmlns:w14="http://schemas.microsoft.com/office/word/2010/wordml" xmlns:w15="http://schemas.microsoft.com/office/word/2012/wordml" xmlns:w16cid="http://schemas.microsoft.com/office/word/2016/wordml/cid" xmlns:w16se="http://schemas.microsoft.com/office/word/2015/wordml/symex" xmlns:wpg="http://schemas.microsoft.com/office/word/2010/wordprocessingGroup" xmlns:wpi="http://schemas.microsoft.com/office/word/2010/wordprocessingInk" xmlns:wne="http://schemas.microsoft.com/office/word/2006/wordml" xmlns:wps="http://schemas.microsoft.com/office/word/2010/wordprocessingShape" mc:Ignorable="w14 w15 w16se w16cid wp14">
+<w:footnotes xmlns:wpc="http://schemas.microsoft.com/office/word/2010/wordprocessingCanvas" xmlns:cx="http://schemas.microsoft.com/office/drawing/2014/chartex" xmlns:cx1="http://schemas.microsoft.com/office/drawing/2015/9/8/chartex" xmlns:cx2="http://schemas.microsoft.com/office/drawing/2015/10/21/chartex" xmlns:cx3="http://schemas.microsoft.com/office/drawing/2016/5/9/chartex" xmlns:cx4="http://schemas.microsoft.com/office/drawing/2016/5/10/chartex" xmlns:cx5="http://schemas.microsoft.com/office/drawing/2016/5/11/chartex" xmlns:cx6="http://schemas.microsoft.com/office/drawing/2016/5/12/chartex" xmlns:cx7="http://schemas.microsoft.com/office/drawing/2016/5/13/chartex" xmlns:cx8="http://schemas.microsoft.com/office/drawing/2016/5/14/chartex" xmlns:mc="http://schemas.openxmlformats.org/markup-compatibility/2006" xmlns:aink="http://schemas.microsoft.com/office/drawing/2016/ink" xmlns:am3d="http://schemas.microsoft.com/office/drawing/2017/model3d" xmlns:o="urn:schemas-microsoft-com:office:office" xmlns:r="http://schemas.openxmlformats.org/officeDocument/2006/relationships" xmlns:m="http://schemas.openxmlformats.org/officeDocument/2006/math" xmlns:v="urn:schemas-microsoft-com:vml" xmlns:wp14="http://schemas.microsoft.com/office/word/2010/wordprocessingDrawing" xmlns:wp="http://schemas.openxmlformats.org/drawingml/2006/wordprocessingDrawing" xmlns:w10="urn:schemas-microsoft-com:office:word" xmlns:w="http://schemas.openxmlformats.org/wordprocessingml/2006/main" xmlns:w14="http://schemas.microsoft.com/office/word/2010/wordml" xmlns:w15="http://schemas.microsoft.com/office/word/2012/wordml" xmlns:w16cex="http://schemas.microsoft.com/office/word/2018/wordml/cex" xmlns:w16cid="http://schemas.microsoft.com/office/word/2016/wordml/cid" xmlns:w16="http://schemas.microsoft.com/office/word/2018/wordml" xmlns:w16se="http://schemas.microsoft.com/office/word/2015/wordml/symex" xmlns:wpg="http://schemas.microsoft.com/office/word/2010/wordprocessingGroup" xmlns:wpi="http://schemas.microsoft.com/office/word/2010/wordprocessingInk" xmlns:wne="http://schemas.microsoft.com/office/word/2006/wordml" xmlns:wps="http://schemas.microsoft.com/office/word/2010/wordprocessingShape" mc:Ignorable="w14 w15 w16se w16cid w16 w16cex wp14">
   <w:footnote w:type="separator" w:id="-1">
     <w:p>
       <w:r>
@@ -883,7 +652,7 @@
 </file>
 
 <file path=word/header1.xml><?xml version="1.0" encoding="utf-8"?>
-<w:hdr xmlns:wpc="http://schemas.microsoft.com/office/word/2010/wordprocessingCanvas" xmlns:cx="http://schemas.microsoft.com/office/drawing/2014/chartex" xmlns:cx1="http://schemas.microsoft.com/office/drawing/2015/9/8/chartex" xmlns:cx2="http://schemas.microsoft.com/office/drawing/2015/10/21/chartex" xmlns:cx3="http://schemas.microsoft.com/office/drawing/2016/5/9/chartex" xmlns:cx4="http://schemas.microsoft.com/office/drawing/2016/5/10/chartex" xmlns:cx5="http://schemas.microsoft.com/office/drawing/2016/5/11/chartex" xmlns:cx6="http://schemas.microsoft.com/office/drawing/2016/5/12/chartex" xmlns:cx7="http://schemas.microsoft.com/office/drawing/2016/5/13/chartex" xmlns:cx8="http://schemas.microsoft.com/office/drawing/2016/5/14/chartex" xmlns:mc="http://schemas.openxmlformats.org/markup-compatibility/2006" xmlns:aink="http://schemas.microsoft.com/office/drawing/2016/ink" xmlns:am3d="http://schemas.microsoft.com/office/drawing/2017/model3d" xmlns:o="urn:schemas-microsoft-com:office:office" xmlns:r="http://schemas.openxmlformats.org/officeDocument/2006/relationships" xmlns:m="http://schemas.openxmlformats.org/officeDocument/2006/math" xmlns:v="urn:schemas-microsoft-com:vml" xmlns:wp14="http://schemas.microsoft.com/office/word/2010/wordprocessingDrawing" xmlns:wp="http://schemas.openxmlformats.org/drawingml/2006/wordprocessingDrawing" xmlns:w10="urn:schemas-microsoft-com:office:word" xmlns:w="http://schemas.openxmlformats.org/wordprocessingml/2006/main" xmlns:w14="http://schemas.microsoft.com/office/word/2010/wordml" xmlns:w15="http://schemas.microsoft.com/office/word/2012/wordml" xmlns:w16cid="http://schemas.microsoft.com/office/word/2016/wordml/cid" xmlns:w16se="http://schemas.microsoft.com/office/word/2015/wordml/symex" xmlns:wpg="http://schemas.microsoft.com/office/word/2010/wordprocessingGroup" xmlns:wpi="http://schemas.microsoft.com/office/word/2010/wordprocessingInk" xmlns:wne="http://schemas.microsoft.com/office/word/2006/wordml" xmlns:wps="http://schemas.microsoft.com/office/word/2010/wordprocessingShape" mc:Ignorable="w14 w15 w16se w16cid wp14">
+<w:hdr xmlns:wpc="http://schemas.microsoft.com/office/word/2010/wordprocessingCanvas" xmlns:cx="http://schemas.microsoft.com/office/drawing/2014/chartex" xmlns:cx1="http://schemas.microsoft.com/office/drawing/2015/9/8/chartex" xmlns:cx2="http://schemas.microsoft.com/office/drawing/2015/10/21/chartex" xmlns:cx3="http://schemas.microsoft.com/office/drawing/2016/5/9/chartex" xmlns:cx4="http://schemas.microsoft.com/office/drawing/2016/5/10/chartex" xmlns:cx5="http://schemas.microsoft.com/office/drawing/2016/5/11/chartex" xmlns:cx6="http://schemas.microsoft.com/office/drawing/2016/5/12/chartex" xmlns:cx7="http://schemas.microsoft.com/office/drawing/2016/5/13/chartex" xmlns:cx8="http://schemas.microsoft.com/office/drawing/2016/5/14/chartex" xmlns:mc="http://schemas.openxmlformats.org/markup-compatibility/2006" xmlns:aink="http://schemas.microsoft.com/office/drawing/2016/ink" xmlns:am3d="http://schemas.microsoft.com/office/drawing/2017/model3d" xmlns:o="urn:schemas-microsoft-com:office:office" xmlns:r="http://schemas.openxmlformats.org/officeDocument/2006/relationships" xmlns:m="http://schemas.openxmlformats.org/officeDocument/2006/math" xmlns:v="urn:schemas-microsoft-com:vml" xmlns:wp14="http://schemas.microsoft.com/office/word/2010/wordprocessingDrawing" xmlns:wp="http://schemas.openxmlformats.org/drawingml/2006/wordprocessingDrawing" xmlns:w10="urn:schemas-microsoft-com:office:word" xmlns:w="http://schemas.openxmlformats.org/wordprocessingml/2006/main" xmlns:w14="http://schemas.microsoft.com/office/word/2010/wordml" xmlns:w15="http://schemas.microsoft.com/office/word/2012/wordml" xmlns:w16cex="http://schemas.microsoft.com/office/word/2018/wordml/cex" xmlns:w16cid="http://schemas.microsoft.com/office/word/2016/wordml/cid" xmlns:w16="http://schemas.microsoft.com/office/word/2018/wordml" xmlns:w16se="http://schemas.microsoft.com/office/word/2015/wordml/symex" xmlns:wpg="http://schemas.microsoft.com/office/word/2010/wordprocessingGroup" xmlns:wpi="http://schemas.microsoft.com/office/word/2010/wordprocessingInk" xmlns:wne="http://schemas.microsoft.com/office/word/2006/wordml" xmlns:wps="http://schemas.microsoft.com/office/word/2010/wordprocessingShape" mc:Ignorable="w14 w15 w16se w16cid w16 w16cex wp14">
   <w:p>
     <w:pPr>
       <w:pStyle w:val="Header"/>
@@ -956,7 +725,7 @@
 </file>
 
 <file path=word/numbering.xml><?xml version="1.0" encoding="utf-8"?>
-<w:numbering xmlns:wpc="http://schemas.microsoft.com/office/word/2010/wordprocessingCanvas" xmlns:cx="http://schemas.microsoft.com/office/drawing/2014/chartex" xmlns:cx1="http://schemas.microsoft.com/office/drawing/2015/9/8/chartex" xmlns:cx2="http://schemas.microsoft.com/office/drawing/2015/10/21/chartex" xmlns:cx3="http://schemas.microsoft.com/office/drawing/2016/5/9/chartex" xmlns:cx4="http://schemas.microsoft.com/office/drawing/2016/5/10/chartex" xmlns:cx5="http://schemas.microsoft.com/office/drawing/2016/5/11/chartex" xmlns:cx6="http://schemas.microsoft.com/office/drawing/2016/5/12/chartex" xmlns:cx7="http://schemas.microsoft.com/office/drawing/2016/5/13/chartex" xmlns:cx8="http://schemas.microsoft.com/office/drawing/2016/5/14/chartex" xmlns:mc="http://schemas.openxmlformats.org/markup-compatibility/2006" xmlns:aink="http://schemas.microsoft.com/office/drawing/2016/ink" xmlns:am3d="http://schemas.microsoft.com/office/drawing/2017/model3d" xmlns:o="urn:schemas-microsoft-com:office:office" xmlns:r="http://schemas.openxmlformats.org/officeDocument/2006/relationships" xmlns:m="http://schemas.openxmlformats.org/officeDocument/2006/math" xmlns:v="urn:schemas-microsoft-com:vml" xmlns:wp14="http://schemas.microsoft.com/office/word/2010/wordprocessingDrawing" xmlns:wp="http://schemas.openxmlformats.org/drawingml/2006/wordprocessingDrawing" xmlns:w10="urn:schemas-microsoft-com:office:word" xmlns:w="http://schemas.openxmlformats.org/wordprocessingml/2006/main" xmlns:w14="http://schemas.microsoft.com/office/word/2010/wordml" xmlns:w15="http://schemas.microsoft.com/office/word/2012/wordml" xmlns:w16cid="http://schemas.microsoft.com/office/word/2016/wordml/cid" xmlns:w16se="http://schemas.microsoft.com/office/word/2015/wordml/symex" xmlns:wpg="http://schemas.microsoft.com/office/word/2010/wordprocessingGroup" xmlns:wpi="http://schemas.microsoft.com/office/word/2010/wordprocessingInk" xmlns:wne="http://schemas.microsoft.com/office/word/2006/wordml" xmlns:wps="http://schemas.microsoft.com/office/word/2010/wordprocessingShape" mc:Ignorable="w14 w15 w16se w16cid wp14">
+<w:numbering xmlns:wpc="http://schemas.microsoft.com/office/word/2010/wordprocessingCanvas" xmlns:cx="http://schemas.microsoft.com/office/drawing/2014/chartex" xmlns:cx1="http://schemas.microsoft.com/office/drawing/2015/9/8/chartex" xmlns:cx2="http://schemas.microsoft.com/office/drawing/2015/10/21/chartex" xmlns:cx3="http://schemas.microsoft.com/office/drawing/2016/5/9/chartex" xmlns:cx4="http://schemas.microsoft.com/office/drawing/2016/5/10/chartex" xmlns:cx5="http://schemas.microsoft.com/office/drawing/2016/5/11/chartex" xmlns:cx6="http://schemas.microsoft.com/office/drawing/2016/5/12/chartex" xmlns:cx7="http://schemas.microsoft.com/office/drawing/2016/5/13/chartex" xmlns:cx8="http://schemas.microsoft.com/office/drawing/2016/5/14/chartex" xmlns:mc="http://schemas.openxmlformats.org/markup-compatibility/2006" xmlns:aink="http://schemas.microsoft.com/office/drawing/2016/ink" xmlns:am3d="http://schemas.microsoft.com/office/drawing/2017/model3d" xmlns:o="urn:schemas-microsoft-com:office:office" xmlns:r="http://schemas.openxmlformats.org/officeDocument/2006/relationships" xmlns:m="http://schemas.openxmlformats.org/officeDocument/2006/math" xmlns:v="urn:schemas-microsoft-com:vml" xmlns:wp14="http://schemas.microsoft.com/office/word/2010/wordprocessingDrawing" xmlns:wp="http://schemas.openxmlformats.org/drawingml/2006/wordprocessingDrawing" xmlns:w10="urn:schemas-microsoft-com:office:word" xmlns:w="http://schemas.openxmlformats.org/wordprocessingml/2006/main" xmlns:w14="http://schemas.microsoft.com/office/word/2010/wordml" xmlns:w15="http://schemas.microsoft.com/office/word/2012/wordml" xmlns:w16cex="http://schemas.microsoft.com/office/word/2018/wordml/cex" xmlns:w16cid="http://schemas.microsoft.com/office/word/2016/wordml/cid" xmlns:w16="http://schemas.microsoft.com/office/word/2018/wordml" xmlns:w16se="http://schemas.microsoft.com/office/word/2015/wordml/symex" xmlns:wpg="http://schemas.microsoft.com/office/word/2010/wordprocessingGroup" xmlns:wpi="http://schemas.microsoft.com/office/word/2010/wordprocessingInk" xmlns:wne="http://schemas.microsoft.com/office/word/2006/wordml" xmlns:wps="http://schemas.microsoft.com/office/word/2010/wordprocessingShape" mc:Ignorable="w14 w15 w16se w16cid w16 w16cex wp14">
   <w:abstractNum w:abstractNumId="0" w15:restartNumberingAfterBreak="0">
     <w:nsid w:val="FFFFFF7C"/>
     <w:multiLevelType w:val="singleLevel"/>
@@ -1462,7 +1231,7 @@
 </file>
 
 <file path=word/styles.xml><?xml version="1.0" encoding="utf-8"?>
-<w:styles xmlns:mc="http://schemas.openxmlformats.org/markup-compatibility/2006" xmlns:r="http://schemas.openxmlformats.org/officeDocument/2006/relationships" xmlns:w="http://schemas.openxmlformats.org/wordprocessingml/2006/main" xmlns:w14="http://schemas.microsoft.com/office/word/2010/wordml" xmlns:w15="http://schemas.microsoft.com/office/word/2012/wordml" xmlns:w16cid="http://schemas.microsoft.com/office/word/2016/wordml/cid" xmlns:w16se="http://schemas.microsoft.com/office/word/2015/wordml/symex" mc:Ignorable="w14 w15 w16se w16cid">
+<w:styles xmlns:mc="http://schemas.openxmlformats.org/markup-compatibility/2006" xmlns:r="http://schemas.openxmlformats.org/officeDocument/2006/relationships" xmlns:w="http://schemas.openxmlformats.org/wordprocessingml/2006/main" xmlns:w14="http://schemas.microsoft.com/office/word/2010/wordml" xmlns:w15="http://schemas.microsoft.com/office/word/2012/wordml" xmlns:w16cex="http://schemas.microsoft.com/office/word/2018/wordml/cex" xmlns:w16cid="http://schemas.microsoft.com/office/word/2016/wordml/cid" xmlns:w16="http://schemas.microsoft.com/office/word/2018/wordml" xmlns:w16se="http://schemas.microsoft.com/office/word/2015/wordml/symex" mc:Ignorable="w14 w15 w16se w16cid w16 w16cex">
   <w:docDefaults>
     <w:rPrDefault>
       <w:rPr>

</xml_diff>